<commit_message>
lesson 4 to 7
</commit_message>
<xml_diff>
--- a/Lesson-7-My-Timetable-Web-Page/Assignment-Details-Timetable-Website.docx
+++ b/Lesson-7-My-Timetable-Web-Page/Assignment-Details-Timetable-Website.docx
@@ -2337,13 +2337,13 @@
       </w:rPr>
     </w:lvl>
   </w:abstractNum>
-  <w:num w:numId="1" w16cid:durableId="1319504939">
+  <w:num w:numId="1" w16cid:durableId="926576623">
     <w:abstractNumId w:val="1"/>
   </w:num>
-  <w:num w:numId="2" w16cid:durableId="260797850">
+  <w:num w:numId="2" w16cid:durableId="1153135592">
     <w:abstractNumId w:val="0"/>
   </w:num>
-  <w:num w:numId="3" w16cid:durableId="1122111093">
+  <w:num w:numId="3" w16cid:durableId="1958371407">
     <w:abstractNumId w:val="2"/>
   </w:num>
 </w:numbering>
@@ -2966,7 +2966,7 @@
     <w:basedOn w:val="DefaultParagraphFont"/>
     <w:uiPriority w:val="99"/>
     <w:unhideWhenUsed/>
-    <w:rsid w:val="00736469"/>
+    <w:rsid w:val="00BD5056"/>
     <w:rPr>
       <w:color w:val="0000FF" w:themeColor="hyperlink"/>
       <w:u w:val="single"/>
@@ -2978,7 +2978,7 @@
     <w:uiPriority w:val="99"/>
     <w:semiHidden/>
     <w:unhideWhenUsed/>
-    <w:rsid w:val="00736469"/>
+    <w:rsid w:val="00BD5056"/>
     <w:rPr>
       <w:color w:val="605E5C"/>
       <w:shd w:val="clear" w:color="auto" w:fill="E1DFDD"/>

</xml_diff>